<commit_message>
Final Report upload,file update to reflect changes
</commit_message>
<xml_diff>
--- a/Final Report.docx
+++ b/Final Report.docx
@@ -115,6 +115,7 @@
     </w:p>
     <w:p>
       <w:pPr>
+        <w:pStyle w:val="ListParagraph"/>
         <w:rPr>
           <w:rFonts w:ascii="Calibri" w:eastAsia="Calibri" w:hAnsi="Calibri" w:cs="Calibri"/>
         </w:rPr>
@@ -140,6 +141,278 @@
     </w:p>
     <w:p>
       <w:pPr>
+        <w:ind w:left="360"/>
+        <w:rPr>
+          <w:rFonts w:ascii="Calibri" w:eastAsia="Calibri" w:hAnsi="Calibri" w:cs="Calibri"/>
+        </w:rPr>
+      </w:pPr>
+      <w:r>
+        <w:rPr>
+          <w:rFonts w:ascii="Calibri" w:eastAsia="Calibri" w:hAnsi="Calibri" w:cs="Calibri"/>
+        </w:rPr>
+        <w:t xml:space="preserve"> </w:t>
+      </w:r>
+      <w:r>
+        <w:rPr>
+          <w:rFonts w:ascii="Calibri" w:eastAsia="Calibri" w:hAnsi="Calibri" w:cs="Calibri"/>
+        </w:rPr>
+        <w:t xml:space="preserve">Variable that </w:t>
+      </w:r>
+      <w:proofErr w:type="gramStart"/>
+      <w:r>
+        <w:rPr>
+          <w:rFonts w:ascii="Calibri" w:eastAsia="Calibri" w:hAnsi="Calibri" w:cs="Calibri"/>
+        </w:rPr>
+        <w:t>were</w:t>
+      </w:r>
+      <w:proofErr w:type="gramEnd"/>
+      <w:r>
+        <w:rPr>
+          <w:rFonts w:ascii="Calibri" w:eastAsia="Calibri" w:hAnsi="Calibri" w:cs="Calibri"/>
+        </w:rPr>
+        <w:t xml:space="preserve"> neither targets or features for the dataset</w:t>
+      </w:r>
+      <w:r>
+        <w:rPr>
+          <w:rFonts w:ascii="Calibri" w:eastAsia="Calibri" w:hAnsi="Calibri" w:cs="Calibri"/>
+        </w:rPr>
+        <w:t xml:space="preserve"> were the </w:t>
+      </w:r>
+      <w:r>
+        <w:rPr>
+          <w:rFonts w:ascii="Calibri" w:eastAsia="Calibri" w:hAnsi="Calibri" w:cs="Calibri"/>
+        </w:rPr>
+        <w:t xml:space="preserve">Columns that </w:t>
+      </w:r>
+      <w:r>
+        <w:rPr>
+          <w:rFonts w:ascii="Calibri" w:eastAsia="Calibri" w:hAnsi="Calibri" w:cs="Calibri"/>
+        </w:rPr>
+        <w:t xml:space="preserve">were dropped: </w:t>
+      </w:r>
+      <w:r>
+        <w:rPr>
+          <w:rFonts w:ascii="Calibri" w:eastAsia="Calibri" w:hAnsi="Calibri" w:cs="Calibri"/>
+        </w:rPr>
+        <w:t xml:space="preserve"> EIN, NAME </w:t>
+      </w:r>
+      <w:r>
+        <w:rPr>
+          <w:rFonts w:ascii="Calibri" w:eastAsia="Calibri" w:hAnsi="Calibri" w:cs="Calibri"/>
+        </w:rPr>
+        <w:t xml:space="preserve">due to having </w:t>
+      </w:r>
+      <w:r>
+        <w:rPr>
+          <w:rFonts w:ascii="Calibri" w:eastAsia="Calibri" w:hAnsi="Calibri" w:cs="Calibri"/>
+        </w:rPr>
+        <w:t>little to no impact</w:t>
+      </w:r>
+      <w:r>
+        <w:rPr>
+          <w:rFonts w:ascii="Calibri" w:eastAsia="Calibri" w:hAnsi="Calibri" w:cs="Calibri"/>
+        </w:rPr>
+        <w:t xml:space="preserve"> on the </w:t>
+      </w:r>
+      <w:r>
+        <w:rPr>
+          <w:rFonts w:ascii="Calibri" w:eastAsia="Calibri" w:hAnsi="Calibri" w:cs="Calibri"/>
+        </w:rPr>
+        <w:t>outcome</w:t>
+      </w:r>
+    </w:p>
+    <w:p>
+      <w:pPr>
+        <w:ind w:left="360"/>
+        <w:jc w:val="center"/>
+        <w:rPr>
+          <w:rFonts w:ascii="Calibri" w:eastAsia="Calibri" w:hAnsi="Calibri" w:cs="Calibri"/>
+        </w:rPr>
+      </w:pPr>
+      <w:r>
+        <w:rPr>
+          <w:rFonts w:ascii="Calibri" w:eastAsia="Calibri" w:hAnsi="Calibri" w:cs="Calibri"/>
+          <w:noProof/>
+        </w:rPr>
+        <w:drawing>
+          <wp:inline distT="0" distB="0" distL="0" distR="0" wp14:anchorId="01177C36" wp14:editId="3A4A8E1F">
+            <wp:extent cx="3796872" cy="2345055"/>
+            <wp:effectExtent l="0" t="0" r="0" b="0"/>
+            <wp:docPr id="9" name="Picture 9" descr="Table&#10;&#10;Description automatically generated"/>
+            <wp:cNvGraphicFramePr>
+              <a:graphicFrameLocks xmlns:a="http://schemas.openxmlformats.org/drawingml/2006/main" noChangeAspect="1"/>
+            </wp:cNvGraphicFramePr>
+            <a:graphic xmlns:a="http://schemas.openxmlformats.org/drawingml/2006/main">
+              <a:graphicData uri="http://schemas.openxmlformats.org/drawingml/2006/picture">
+                <pic:pic xmlns:pic="http://schemas.openxmlformats.org/drawingml/2006/picture">
+                  <pic:nvPicPr>
+                    <pic:cNvPr id="9" name="Picture 9" descr="Table&#10;&#10;Description automatically generated"/>
+                    <pic:cNvPicPr/>
+                  </pic:nvPicPr>
+                  <pic:blipFill>
+                    <a:blip r:embed="rId5" cstate="print">
+                      <a:extLst>
+                        <a:ext uri="{28A0092B-C50C-407E-A947-70E740481C1C}">
+                          <a14:useLocalDpi xmlns:a14="http://schemas.microsoft.com/office/drawing/2010/main" val="0"/>
+                        </a:ext>
+                      </a:extLst>
+                    </a:blip>
+                    <a:stretch>
+                      <a:fillRect/>
+                    </a:stretch>
+                  </pic:blipFill>
+                  <pic:spPr>
+                    <a:xfrm>
+                      <a:off x="0" y="0"/>
+                      <a:ext cx="3804329" cy="2349661"/>
+                    </a:xfrm>
+                    <a:prstGeom prst="rect">
+                      <a:avLst/>
+                    </a:prstGeom>
+                  </pic:spPr>
+                </pic:pic>
+              </a:graphicData>
+            </a:graphic>
+          </wp:inline>
+        </w:drawing>
+      </w:r>
+    </w:p>
+    <w:p>
+      <w:pPr>
+        <w:ind w:left="360"/>
+        <w:rPr>
+          <w:rFonts w:ascii="Calibri" w:eastAsia="Calibri" w:hAnsi="Calibri" w:cs="Calibri"/>
+        </w:rPr>
+      </w:pPr>
+      <w:r>
+        <w:rPr>
+          <w:rFonts w:ascii="Calibri" w:eastAsia="Calibri" w:hAnsi="Calibri" w:cs="Calibri"/>
+        </w:rPr>
+        <w:t xml:space="preserve">    </w:t>
+      </w:r>
+      <w:r>
+        <w:rPr>
+          <w:rFonts w:ascii="Calibri" w:eastAsia="Calibri" w:hAnsi="Calibri" w:cs="Calibri"/>
+        </w:rPr>
+        <w:t>T</w:t>
+      </w:r>
+      <w:r>
+        <w:rPr>
+          <w:rFonts w:ascii="Calibri" w:eastAsia="Calibri" w:hAnsi="Calibri" w:cs="Calibri"/>
+        </w:rPr>
+        <w:t xml:space="preserve">arget </w:t>
+      </w:r>
+      <w:r>
+        <w:rPr>
+          <w:rFonts w:ascii="Calibri" w:eastAsia="Calibri" w:hAnsi="Calibri" w:cs="Calibri"/>
+        </w:rPr>
+        <w:t xml:space="preserve">variable </w:t>
+      </w:r>
+      <w:r>
+        <w:rPr>
+          <w:rFonts w:ascii="Calibri" w:eastAsia="Calibri" w:hAnsi="Calibri" w:cs="Calibri"/>
+        </w:rPr>
+        <w:t>for</w:t>
+      </w:r>
+      <w:r>
+        <w:rPr>
+          <w:rFonts w:ascii="Calibri" w:eastAsia="Calibri" w:hAnsi="Calibri" w:cs="Calibri"/>
+        </w:rPr>
+        <w:t xml:space="preserve"> </w:t>
+      </w:r>
+      <w:proofErr w:type="gramStart"/>
+      <w:r>
+        <w:rPr>
+          <w:rFonts w:ascii="Calibri" w:eastAsia="Calibri" w:hAnsi="Calibri" w:cs="Calibri"/>
+        </w:rPr>
+        <w:t>the</w:t>
+      </w:r>
+      <w:r>
+        <w:rPr>
+          <w:rFonts w:ascii="Calibri" w:eastAsia="Calibri" w:hAnsi="Calibri" w:cs="Calibri"/>
+        </w:rPr>
+        <w:t xml:space="preserve"> my</w:t>
+      </w:r>
+      <w:proofErr w:type="gramEnd"/>
+      <w:r>
+        <w:rPr>
+          <w:rFonts w:ascii="Calibri" w:eastAsia="Calibri" w:hAnsi="Calibri" w:cs="Calibri"/>
+        </w:rPr>
+        <w:t xml:space="preserve"> model: IS_SUCCESSFUL Column</w:t>
+      </w:r>
+    </w:p>
+    <w:p>
+      <w:pPr>
+        <w:ind w:left="360"/>
+        <w:rPr>
+          <w:rFonts w:ascii="Calibri" w:eastAsia="Calibri" w:hAnsi="Calibri" w:cs="Calibri"/>
+        </w:rPr>
+      </w:pPr>
+      <w:r>
+        <w:rPr>
+          <w:rFonts w:ascii="Calibri" w:eastAsia="Calibri" w:hAnsi="Calibri" w:cs="Calibri"/>
+        </w:rPr>
+        <w:t xml:space="preserve">    </w:t>
+      </w:r>
+      <w:r>
+        <w:rPr>
+          <w:rFonts w:ascii="Calibri" w:eastAsia="Calibri" w:hAnsi="Calibri" w:cs="Calibri"/>
+        </w:rPr>
+        <w:t>F</w:t>
+      </w:r>
+      <w:r>
+        <w:rPr>
+          <w:rFonts w:ascii="Calibri" w:eastAsia="Calibri" w:hAnsi="Calibri" w:cs="Calibri"/>
+        </w:rPr>
+        <w:t>eatures</w:t>
+      </w:r>
+      <w:r>
+        <w:rPr>
+          <w:rFonts w:ascii="Calibri" w:eastAsia="Calibri" w:hAnsi="Calibri" w:cs="Calibri"/>
+        </w:rPr>
+        <w:t xml:space="preserve"> variable</w:t>
+      </w:r>
+      <w:r>
+        <w:rPr>
+          <w:rFonts w:ascii="Calibri" w:eastAsia="Calibri" w:hAnsi="Calibri" w:cs="Calibri"/>
+        </w:rPr>
+        <w:t xml:space="preserve"> for</w:t>
+      </w:r>
+      <w:r>
+        <w:rPr>
+          <w:rFonts w:ascii="Calibri" w:eastAsia="Calibri" w:hAnsi="Calibri" w:cs="Calibri"/>
+        </w:rPr>
+        <w:t xml:space="preserve"> the </w:t>
+      </w:r>
+      <w:r>
+        <w:rPr>
+          <w:rFonts w:ascii="Calibri" w:eastAsia="Calibri" w:hAnsi="Calibri" w:cs="Calibri"/>
+        </w:rPr>
+        <w:t xml:space="preserve">model: </w:t>
+      </w:r>
+      <w:r>
+        <w:rPr>
+          <w:rFonts w:ascii="Calibri" w:eastAsia="Calibri" w:hAnsi="Calibri" w:cs="Calibri"/>
+        </w:rPr>
+        <w:t>The rest of the above listed columns except the I</w:t>
+      </w:r>
+      <w:r>
+        <w:rPr>
+          <w:rFonts w:ascii="Calibri" w:eastAsia="Calibri" w:hAnsi="Calibri" w:cs="Calibri"/>
+        </w:rPr>
+        <w:t xml:space="preserve">S_SUCCESSFUL     </w:t>
+      </w:r>
+    </w:p>
+    <w:p>
+      <w:pPr>
+        <w:pStyle w:val="ListParagraph"/>
+        <w:rPr>
+          <w:rFonts w:ascii="Calibri" w:eastAsia="Calibri" w:hAnsi="Calibri" w:cs="Calibri"/>
+        </w:rPr>
+      </w:pPr>
+    </w:p>
+    <w:p>
+      <w:pPr>
         <w:pStyle w:val="ListParagraph"/>
         <w:numPr>
           <w:ilvl w:val="0"/>
@@ -158,56 +431,347 @@
     </w:p>
     <w:p>
       <w:pPr>
-        <w:pStyle w:val="ListParagraph"/>
-        <w:numPr>
-          <w:ilvl w:val="1"/>
-          <w:numId w:val="1"/>
-        </w:numPr>
-        <w:rPr>
-          <w:rFonts w:ascii="Calibri" w:eastAsia="Calibri" w:hAnsi="Calibri" w:cs="Calibri"/>
-        </w:rPr>
-      </w:pPr>
-      <w:r>
-        <w:rPr>
-          <w:rFonts w:ascii="Calibri" w:eastAsia="Calibri" w:hAnsi="Calibri" w:cs="Calibri"/>
-        </w:rPr>
-        <w:t>How many neurons, layers, and activation functions did you select for your neural network model, and why?</w:t>
+        <w:ind w:left="360"/>
+      </w:pPr>
+      <w:r>
+        <w:t xml:space="preserve">For </w:t>
+      </w:r>
+      <w:r>
+        <w:t>the</w:t>
+      </w:r>
+      <w:r>
+        <w:t xml:space="preserve"> neural network </w:t>
+      </w:r>
+      <w:proofErr w:type="gramStart"/>
+      <w:r>
+        <w:t>model</w:t>
+      </w:r>
+      <w:proofErr w:type="gramEnd"/>
+      <w:r>
+        <w:t xml:space="preserve"> </w:t>
+      </w:r>
+      <w:r>
+        <w:t>we</w:t>
+      </w:r>
+      <w:r>
+        <w:t xml:space="preserve"> had 2 hidden layers</w:t>
+      </w:r>
+      <w:r>
+        <w:t xml:space="preserve"> at </w:t>
+      </w:r>
+      <w:r>
+        <w:t>80</w:t>
+      </w:r>
+      <w:r>
+        <w:t xml:space="preserve"> and </w:t>
+      </w:r>
+      <w:r>
+        <w:t xml:space="preserve">30 </w:t>
+      </w:r>
+      <w:r>
+        <w:t xml:space="preserve">neurons, with the </w:t>
+      </w:r>
+      <w:proofErr w:type="spellStart"/>
+      <w:r>
+        <w:t>u</w:t>
+      </w:r>
+      <w:r>
+        <w:t>utput</w:t>
+      </w:r>
+      <w:proofErr w:type="spellEnd"/>
+      <w:r>
+        <w:t xml:space="preserve"> layer. The first and second hidden layer have the "</w:t>
+      </w:r>
+      <w:proofErr w:type="spellStart"/>
+      <w:r>
+        <w:t>relu</w:t>
+      </w:r>
+      <w:proofErr w:type="spellEnd"/>
+      <w:r>
+        <w:t>" activation function and the output layer is "sigmoid.</w:t>
       </w:r>
     </w:p>
     <w:p>
       <w:pPr>
-        <w:pStyle w:val="ListParagraph"/>
-        <w:numPr>
-          <w:ilvl w:val="1"/>
-          <w:numId w:val="1"/>
-        </w:numPr>
-        <w:rPr>
-          <w:rFonts w:ascii="Calibri" w:eastAsia="Calibri" w:hAnsi="Calibri" w:cs="Calibri"/>
-        </w:rPr>
-      </w:pPr>
-      <w:r>
-        <w:rPr>
-          <w:rFonts w:ascii="Calibri" w:eastAsia="Calibri" w:hAnsi="Calibri" w:cs="Calibri"/>
-        </w:rPr>
-        <w:t>Were you able to achieve the target model performance?</w:t>
-      </w:r>
+        <w:ind w:left="360"/>
+        <w:rPr>
+          <w:rFonts w:ascii="Calibri" w:eastAsia="Calibri" w:hAnsi="Calibri" w:cs="Calibri"/>
+        </w:rPr>
+      </w:pPr>
     </w:p>
     <w:p>
       <w:pPr>
         <w:pStyle w:val="ListParagraph"/>
-        <w:numPr>
-          <w:ilvl w:val="1"/>
-          <w:numId w:val="1"/>
-        </w:numPr>
-        <w:rPr>
-          <w:rFonts w:ascii="Calibri" w:eastAsia="Calibri" w:hAnsi="Calibri" w:cs="Calibri"/>
-        </w:rPr>
-      </w:pPr>
-      <w:r>
-        <w:rPr>
-          <w:rFonts w:ascii="Calibri" w:eastAsia="Calibri" w:hAnsi="Calibri" w:cs="Calibri"/>
-        </w:rPr>
-        <w:t>What steps did you take in your attempts to increase model performance?</w:t>
+        <w:ind w:left="360"/>
+        <w:rPr>
+          <w:rFonts w:ascii="Calibri" w:eastAsia="Calibri" w:hAnsi="Calibri" w:cs="Calibri"/>
+        </w:rPr>
+      </w:pPr>
+      <w:r>
+        <w:rPr>
+          <w:rFonts w:ascii="Calibri" w:eastAsia="Calibri" w:hAnsi="Calibri" w:cs="Calibri"/>
+        </w:rPr>
+        <w:lastRenderedPageBreak/>
+        <w:t xml:space="preserve">Using TensorFlow, </w:t>
+      </w:r>
+      <w:r>
+        <w:rPr>
+          <w:rFonts w:ascii="Calibri" w:eastAsia="Calibri" w:hAnsi="Calibri" w:cs="Calibri"/>
+        </w:rPr>
+        <w:t xml:space="preserve">this model did not achieve </w:t>
+      </w:r>
+      <w:proofErr w:type="gramStart"/>
+      <w:r>
+        <w:rPr>
+          <w:rFonts w:ascii="Calibri" w:eastAsia="Calibri" w:hAnsi="Calibri" w:cs="Calibri"/>
+        </w:rPr>
+        <w:t xml:space="preserve">the </w:t>
+      </w:r>
+      <w:r>
+        <w:rPr>
+          <w:rFonts w:ascii="Calibri" w:eastAsia="Calibri" w:hAnsi="Calibri" w:cs="Calibri"/>
+        </w:rPr>
+        <w:t>a</w:t>
+      </w:r>
+      <w:proofErr w:type="gramEnd"/>
+      <w:r>
+        <w:rPr>
+          <w:rFonts w:ascii="Calibri" w:eastAsia="Calibri" w:hAnsi="Calibri" w:cs="Calibri"/>
+        </w:rPr>
+        <w:t xml:space="preserve"> target predictive accuracy higher than 75%.</w:t>
+      </w:r>
+      <w:r>
+        <w:rPr>
+          <w:rFonts w:ascii="Calibri" w:eastAsia="Calibri" w:hAnsi="Calibri" w:cs="Calibri"/>
+        </w:rPr>
+        <w:t xml:space="preserve"> The accuracy for this model was 72%</w:t>
+      </w:r>
+    </w:p>
+    <w:p>
+      <w:pPr>
+        <w:pStyle w:val="ListParagraph"/>
+        <w:ind w:left="360"/>
+        <w:jc w:val="center"/>
+        <w:rPr>
+          <w:rFonts w:ascii="Calibri" w:eastAsia="Calibri" w:hAnsi="Calibri" w:cs="Calibri"/>
+        </w:rPr>
+      </w:pPr>
+      <w:r>
+        <w:rPr>
+          <w:rFonts w:ascii="Calibri" w:eastAsia="Calibri" w:hAnsi="Calibri" w:cs="Calibri"/>
+          <w:noProof/>
+        </w:rPr>
+        <w:drawing>
+          <wp:inline distT="0" distB="0" distL="0" distR="0" wp14:anchorId="183ECF89" wp14:editId="69D4A4B6">
+            <wp:extent cx="4526280" cy="1400439"/>
+            <wp:effectExtent l="0" t="0" r="7620" b="9525"/>
+            <wp:docPr id="11" name="Picture 11" descr="Graphical user interface, text, application, email&#10;&#10;Description automatically generated"/>
+            <wp:cNvGraphicFramePr>
+              <a:graphicFrameLocks xmlns:a="http://schemas.openxmlformats.org/drawingml/2006/main" noChangeAspect="1"/>
+            </wp:cNvGraphicFramePr>
+            <a:graphic xmlns:a="http://schemas.openxmlformats.org/drawingml/2006/main">
+              <a:graphicData uri="http://schemas.openxmlformats.org/drawingml/2006/picture">
+                <pic:pic xmlns:pic="http://schemas.openxmlformats.org/drawingml/2006/picture">
+                  <pic:nvPicPr>
+                    <pic:cNvPr id="11" name="Picture 11" descr="Graphical user interface, text, application, email&#10;&#10;Description automatically generated"/>
+                    <pic:cNvPicPr/>
+                  </pic:nvPicPr>
+                  <pic:blipFill>
+                    <a:blip r:embed="rId6" cstate="print">
+                      <a:extLst>
+                        <a:ext uri="{28A0092B-C50C-407E-A947-70E740481C1C}">
+                          <a14:useLocalDpi xmlns:a14="http://schemas.microsoft.com/office/drawing/2010/main" val="0"/>
+                        </a:ext>
+                      </a:extLst>
+                    </a:blip>
+                    <a:stretch>
+                      <a:fillRect/>
+                    </a:stretch>
+                  </pic:blipFill>
+                  <pic:spPr>
+                    <a:xfrm>
+                      <a:off x="0" y="0"/>
+                      <a:ext cx="4539634" cy="1404571"/>
+                    </a:xfrm>
+                    <a:prstGeom prst="rect">
+                      <a:avLst/>
+                    </a:prstGeom>
+                  </pic:spPr>
+                </pic:pic>
+              </a:graphicData>
+            </a:graphic>
+          </wp:inline>
+        </w:drawing>
+      </w:r>
+    </w:p>
+    <w:p>
+      <w:pPr>
+        <w:pStyle w:val="ListParagraph"/>
+        <w:ind w:left="360"/>
+        <w:rPr>
+          <w:rFonts w:ascii="Calibri" w:eastAsia="Calibri" w:hAnsi="Calibri" w:cs="Calibri"/>
+        </w:rPr>
+      </w:pPr>
+    </w:p>
+    <w:p>
+      <w:pPr>
+        <w:pStyle w:val="ListParagraph"/>
+        <w:ind w:left="360"/>
+        <w:rPr>
+          <w:rFonts w:ascii="Calibri" w:eastAsia="Calibri" w:hAnsi="Calibri" w:cs="Calibri"/>
+        </w:rPr>
+      </w:pPr>
+      <w:r>
+        <w:rPr>
+          <w:rFonts w:ascii="Calibri" w:eastAsia="Calibri" w:hAnsi="Calibri" w:cs="Calibri"/>
+        </w:rPr>
+        <w:t xml:space="preserve">We’ve made further adjustments and parameters of value counts, set model’s weight every 5 epochs, and hidden layers values and were able to successful reach the target accuracy </w:t>
+      </w:r>
+      <w:proofErr w:type="gramStart"/>
+      <w:r>
+        <w:rPr>
+          <w:rFonts w:ascii="Calibri" w:eastAsia="Calibri" w:hAnsi="Calibri" w:cs="Calibri"/>
+        </w:rPr>
+        <w:t>of  78.6</w:t>
+      </w:r>
+      <w:proofErr w:type="gramEnd"/>
+      <w:r>
+        <w:rPr>
+          <w:rFonts w:ascii="Calibri" w:eastAsia="Calibri" w:hAnsi="Calibri" w:cs="Calibri"/>
+        </w:rPr>
+        <w:t>%</w:t>
+      </w:r>
+    </w:p>
+    <w:p>
+      <w:pPr>
+        <w:pStyle w:val="ListParagraph"/>
+        <w:ind w:left="360"/>
+        <w:rPr>
+          <w:rFonts w:ascii="Calibri" w:eastAsia="Calibri" w:hAnsi="Calibri" w:cs="Calibri"/>
+        </w:rPr>
+      </w:pPr>
+    </w:p>
+    <w:p>
+      <w:pPr>
+        <w:pStyle w:val="ListParagraph"/>
+        <w:ind w:left="360"/>
+        <w:jc w:val="center"/>
+        <w:rPr>
+          <w:rFonts w:ascii="Calibri" w:eastAsia="Calibri" w:hAnsi="Calibri" w:cs="Calibri"/>
+        </w:rPr>
+      </w:pPr>
+      <w:r>
+        <w:rPr>
+          <w:rFonts w:ascii="Calibri" w:eastAsia="Calibri" w:hAnsi="Calibri" w:cs="Calibri"/>
+          <w:noProof/>
+        </w:rPr>
+        <w:drawing>
+          <wp:inline distT="0" distB="0" distL="0" distR="0" wp14:anchorId="04E1567C" wp14:editId="5F969EC9">
+            <wp:extent cx="5943600" cy="2123440"/>
+            <wp:effectExtent l="0" t="0" r="0" b="0"/>
+            <wp:docPr id="12" name="Picture 12" descr="Text&#10;&#10;Description automatically generated"/>
+            <wp:cNvGraphicFramePr>
+              <a:graphicFrameLocks xmlns:a="http://schemas.openxmlformats.org/drawingml/2006/main" noChangeAspect="1"/>
+            </wp:cNvGraphicFramePr>
+            <a:graphic xmlns:a="http://schemas.openxmlformats.org/drawingml/2006/main">
+              <a:graphicData uri="http://schemas.openxmlformats.org/drawingml/2006/picture">
+                <pic:pic xmlns:pic="http://schemas.openxmlformats.org/drawingml/2006/picture">
+                  <pic:nvPicPr>
+                    <pic:cNvPr id="12" name="Picture 12" descr="Text&#10;&#10;Description automatically generated"/>
+                    <pic:cNvPicPr/>
+                  </pic:nvPicPr>
+                  <pic:blipFill>
+                    <a:blip r:embed="rId7" cstate="print">
+                      <a:extLst>
+                        <a:ext uri="{28A0092B-C50C-407E-A947-70E740481C1C}">
+                          <a14:useLocalDpi xmlns:a14="http://schemas.microsoft.com/office/drawing/2010/main" val="0"/>
+                        </a:ext>
+                      </a:extLst>
+                    </a:blip>
+                    <a:stretch>
+                      <a:fillRect/>
+                    </a:stretch>
+                  </pic:blipFill>
+                  <pic:spPr>
+                    <a:xfrm>
+                      <a:off x="0" y="0"/>
+                      <a:ext cx="5943600" cy="2123440"/>
+                    </a:xfrm>
+                    <a:prstGeom prst="rect">
+                      <a:avLst/>
+                    </a:prstGeom>
+                  </pic:spPr>
+                </pic:pic>
+              </a:graphicData>
+            </a:graphic>
+          </wp:inline>
+        </w:drawing>
+      </w:r>
+    </w:p>
+    <w:p>
+      <w:pPr>
+        <w:pStyle w:val="ListParagraph"/>
+        <w:ind w:left="360"/>
+        <w:rPr>
+          <w:rFonts w:ascii="Calibri" w:eastAsia="Calibri" w:hAnsi="Calibri" w:cs="Calibri"/>
+        </w:rPr>
+      </w:pPr>
+    </w:p>
+    <w:p>
+      <w:pPr>
+        <w:pStyle w:val="ListParagraph"/>
+        <w:ind w:left="360"/>
+        <w:jc w:val="center"/>
+        <w:rPr>
+          <w:rFonts w:ascii="Calibri" w:eastAsia="Calibri" w:hAnsi="Calibri" w:cs="Calibri"/>
+        </w:rPr>
+      </w:pPr>
+      <w:r>
+        <w:rPr>
+          <w:rFonts w:ascii="Calibri" w:eastAsia="Calibri" w:hAnsi="Calibri" w:cs="Calibri"/>
+          <w:noProof/>
+        </w:rPr>
+        <w:drawing>
+          <wp:inline distT="0" distB="0" distL="0" distR="0" wp14:anchorId="5EA71FDB" wp14:editId="214B7EEE">
+            <wp:extent cx="3877079" cy="1308100"/>
+            <wp:effectExtent l="0" t="0" r="9525" b="6350"/>
+            <wp:docPr id="13" name="Picture 13" descr="Graphical user interface, text, application&#10;&#10;Description automatically generated"/>
+            <wp:cNvGraphicFramePr>
+              <a:graphicFrameLocks xmlns:a="http://schemas.openxmlformats.org/drawingml/2006/main" noChangeAspect="1"/>
+            </wp:cNvGraphicFramePr>
+            <a:graphic xmlns:a="http://schemas.openxmlformats.org/drawingml/2006/main">
+              <a:graphicData uri="http://schemas.openxmlformats.org/drawingml/2006/picture">
+                <pic:pic xmlns:pic="http://schemas.openxmlformats.org/drawingml/2006/picture">
+                  <pic:nvPicPr>
+                    <pic:cNvPr id="13" name="Picture 13" descr="Graphical user interface, text, application&#10;&#10;Description automatically generated"/>
+                    <pic:cNvPicPr/>
+                  </pic:nvPicPr>
+                  <pic:blipFill>
+                    <a:blip r:embed="rId8" cstate="print">
+                      <a:extLst>
+                        <a:ext uri="{28A0092B-C50C-407E-A947-70E740481C1C}">
+                          <a14:useLocalDpi xmlns:a14="http://schemas.microsoft.com/office/drawing/2010/main" val="0"/>
+                        </a:ext>
+                      </a:extLst>
+                    </a:blip>
+                    <a:stretch>
+                      <a:fillRect/>
+                    </a:stretch>
+                  </pic:blipFill>
+                  <pic:spPr>
+                    <a:xfrm>
+                      <a:off x="0" y="0"/>
+                      <a:ext cx="3882071" cy="1309784"/>
+                    </a:xfrm>
+                    <a:prstGeom prst="rect">
+                      <a:avLst/>
+                    </a:prstGeom>
+                  </pic:spPr>
+                </pic:pic>
+              </a:graphicData>
+            </a:graphic>
+          </wp:inline>
+        </w:drawing>
       </w:r>
     </w:p>
     <w:p>
@@ -233,7 +797,47 @@
         <w:rPr>
           <w:rFonts w:ascii="Calibri" w:eastAsia="Calibri" w:hAnsi="Calibri" w:cs="Calibri"/>
         </w:rPr>
-        <w:t>: Summarize the overall results of the deep learning model. Include a recommendation for how a different model could solve this classification problem, and then explain your recommendation.</w:t>
+        <w:t xml:space="preserve">: </w:t>
+      </w:r>
+    </w:p>
+    <w:p>
+      <w:pPr>
+        <w:ind w:left="360"/>
+        <w:rPr>
+          <w:rFonts w:ascii="Calibri" w:eastAsia="Calibri" w:hAnsi="Calibri" w:cs="Calibri"/>
+        </w:rPr>
+      </w:pPr>
+      <w:r>
+        <w:rPr>
+          <w:rFonts w:ascii="Calibri" w:eastAsia="Calibri" w:hAnsi="Calibri" w:cs="Calibri"/>
+        </w:rPr>
+        <w:t xml:space="preserve">After optimization the model was able to achieve accuracy score of 78.6%. The loss of accuracy from the first attempt could be attributed to </w:t>
+      </w:r>
+      <w:proofErr w:type="gramStart"/>
+      <w:r>
+        <w:rPr>
+          <w:rFonts w:ascii="Calibri" w:eastAsia="Calibri" w:hAnsi="Calibri" w:cs="Calibri"/>
+        </w:rPr>
+        <w:t>the a</w:t>
+      </w:r>
+      <w:proofErr w:type="gramEnd"/>
+      <w:r>
+        <w:rPr>
+          <w:rFonts w:ascii="Calibri" w:eastAsia="Calibri" w:hAnsi="Calibri" w:cs="Calibri"/>
+        </w:rPr>
+        <w:t xml:space="preserve"> possibility that the model was overfitted. There are additional features that could be removed (such as USE_CASE), and different activation functions for the outer layer to fir the model and test the model </w:t>
+      </w:r>
+      <w:r>
+        <w:rPr>
+          <w:rFonts w:ascii="Calibri" w:eastAsia="Calibri" w:hAnsi="Calibri" w:cs="Calibri"/>
+        </w:rPr>
+        <w:t xml:space="preserve">for higher accuracy. </w:t>
+      </w:r>
+      <w:r>
+        <w:rPr>
+          <w:rFonts w:ascii="Calibri" w:eastAsia="Calibri" w:hAnsi="Calibri" w:cs="Calibri"/>
+        </w:rPr>
+        <w:t xml:space="preserve"> </w:t>
       </w:r>
     </w:p>
     <w:p/>
@@ -250,6 +854,304 @@
 <file path=word/numbering.xml><?xml version="1.0" encoding="utf-8"?>
 <w:numbering xmlns:wpc="http://schemas.microsoft.com/office/word/2010/wordprocessingCanvas" xmlns:cx="http://schemas.microsoft.com/office/drawing/2014/chartex" xmlns:cx1="http://schemas.microsoft.com/office/drawing/2015/9/8/chartex" xmlns:cx2="http://schemas.microsoft.com/office/drawing/2015/10/21/chartex" xmlns:cx3="http://schemas.microsoft.com/office/drawing/2016/5/9/chartex" xmlns:cx4="http://schemas.microsoft.com/office/drawing/2016/5/10/chartex" xmlns:cx5="http://schemas.microsoft.com/office/drawing/2016/5/11/chartex" xmlns:cx6="http://schemas.microsoft.com/office/drawing/2016/5/12/chartex" xmlns:cx7="http://schemas.microsoft.com/office/drawing/2016/5/13/chartex" xmlns:cx8="http://schemas.microsoft.com/office/drawing/2016/5/14/chartex" xmlns:mc="http://schemas.openxmlformats.org/markup-compatibility/2006" xmlns:aink="http://schemas.microsoft.com/office/drawing/2016/ink" xmlns:am3d="http://schemas.microsoft.com/office/drawing/2017/model3d" xmlns:o="urn:schemas-microsoft-com:office:office" xmlns:oel="http://schemas.microsoft.com/office/2019/extlst" xmlns:r="http://schemas.openxmlformats.org/officeDocument/2006/relationships" xmlns:m="http://schemas.openxmlformats.org/officeDocument/2006/math" xmlns:v="urn:schemas-microsoft-com:vml" xmlns:wp14="http://schemas.microsoft.com/office/word/2010/wordprocessingDrawing" xmlns:wp="http://schemas.openxmlformats.org/drawingml/2006/wordprocessingDrawing" xmlns:w10="urn:schemas-microsoft-com:office:word" xmlns:w="http://schemas.openxmlformats.org/wordprocessingml/2006/main" xmlns:w14="http://schemas.microsoft.com/office/word/2010/wordml" xmlns:w15="http://schemas.microsoft.com/office/word/2012/wordml" xmlns:w16cex="http://schemas.microsoft.com/office/word/2018/wordml/cex" xmlns:w16cid="http://schemas.microsoft.com/office/word/2016/wordml/cid" xmlns:w16="http://schemas.microsoft.com/office/word/2018/wordml" xmlns:w16sdtdh="http://schemas.microsoft.com/office/word/2020/wordml/sdtdatahash" xmlns:w16se="http://schemas.microsoft.com/office/word/2015/wordml/symex" xmlns:wpg="http://schemas.microsoft.com/office/word/2010/wordprocessingGroup" xmlns:wpi="http://schemas.microsoft.com/office/word/2010/wordprocessingInk" xmlns:wne="http://schemas.microsoft.com/office/word/2006/wordml" xmlns:wps="http://schemas.microsoft.com/office/word/2010/wordprocessingShape" mc:Ignorable="w14 w15 w16se w16cid w16 w16cex w16sdtdh wp14">
   <w:abstractNum w:abstractNumId="0" w15:restartNumberingAfterBreak="0">
+    <w:nsid w:val="1A57338F"/>
+    <w:multiLevelType w:val="multilevel"/>
+    <w:tmpl w:val="48B48248"/>
+    <w:lvl w:ilvl="0">
+      <w:start w:val="1"/>
+      <w:numFmt w:val="bullet"/>
+      <w:lvlText w:val=""/>
+      <w:lvlJc w:val="left"/>
+      <w:pPr>
+        <w:tabs>
+          <w:tab w:val="num" w:pos="720"/>
+        </w:tabs>
+        <w:ind w:left="720" w:hanging="360"/>
+      </w:pPr>
+      <w:rPr>
+        <w:rFonts w:ascii="Symbol" w:hAnsi="Symbol" w:hint="default"/>
+        <w:sz w:val="20"/>
+      </w:rPr>
+    </w:lvl>
+    <w:lvl w:ilvl="1" w:tentative="1">
+      <w:start w:val="1"/>
+      <w:numFmt w:val="bullet"/>
+      <w:lvlText w:val="o"/>
+      <w:lvlJc w:val="left"/>
+      <w:pPr>
+        <w:tabs>
+          <w:tab w:val="num" w:pos="1440"/>
+        </w:tabs>
+        <w:ind w:left="1440" w:hanging="360"/>
+      </w:pPr>
+      <w:rPr>
+        <w:rFonts w:ascii="Courier New" w:hAnsi="Courier New" w:hint="default"/>
+        <w:sz w:val="20"/>
+      </w:rPr>
+    </w:lvl>
+    <w:lvl w:ilvl="2" w:tentative="1">
+      <w:start w:val="1"/>
+      <w:numFmt w:val="bullet"/>
+      <w:lvlText w:val=""/>
+      <w:lvlJc w:val="left"/>
+      <w:pPr>
+        <w:tabs>
+          <w:tab w:val="num" w:pos="2160"/>
+        </w:tabs>
+        <w:ind w:left="2160" w:hanging="360"/>
+      </w:pPr>
+      <w:rPr>
+        <w:rFonts w:ascii="Wingdings" w:hAnsi="Wingdings" w:hint="default"/>
+        <w:sz w:val="20"/>
+      </w:rPr>
+    </w:lvl>
+    <w:lvl w:ilvl="3" w:tentative="1">
+      <w:start w:val="1"/>
+      <w:numFmt w:val="bullet"/>
+      <w:lvlText w:val=""/>
+      <w:lvlJc w:val="left"/>
+      <w:pPr>
+        <w:tabs>
+          <w:tab w:val="num" w:pos="2880"/>
+        </w:tabs>
+        <w:ind w:left="2880" w:hanging="360"/>
+      </w:pPr>
+      <w:rPr>
+        <w:rFonts w:ascii="Wingdings" w:hAnsi="Wingdings" w:hint="default"/>
+        <w:sz w:val="20"/>
+      </w:rPr>
+    </w:lvl>
+    <w:lvl w:ilvl="4" w:tentative="1">
+      <w:start w:val="1"/>
+      <w:numFmt w:val="bullet"/>
+      <w:lvlText w:val=""/>
+      <w:lvlJc w:val="left"/>
+      <w:pPr>
+        <w:tabs>
+          <w:tab w:val="num" w:pos="3600"/>
+        </w:tabs>
+        <w:ind w:left="3600" w:hanging="360"/>
+      </w:pPr>
+      <w:rPr>
+        <w:rFonts w:ascii="Wingdings" w:hAnsi="Wingdings" w:hint="default"/>
+        <w:sz w:val="20"/>
+      </w:rPr>
+    </w:lvl>
+    <w:lvl w:ilvl="5" w:tentative="1">
+      <w:start w:val="1"/>
+      <w:numFmt w:val="bullet"/>
+      <w:lvlText w:val=""/>
+      <w:lvlJc w:val="left"/>
+      <w:pPr>
+        <w:tabs>
+          <w:tab w:val="num" w:pos="4320"/>
+        </w:tabs>
+        <w:ind w:left="4320" w:hanging="360"/>
+      </w:pPr>
+      <w:rPr>
+        <w:rFonts w:ascii="Wingdings" w:hAnsi="Wingdings" w:hint="default"/>
+        <w:sz w:val="20"/>
+      </w:rPr>
+    </w:lvl>
+    <w:lvl w:ilvl="6" w:tentative="1">
+      <w:start w:val="1"/>
+      <w:numFmt w:val="bullet"/>
+      <w:lvlText w:val=""/>
+      <w:lvlJc w:val="left"/>
+      <w:pPr>
+        <w:tabs>
+          <w:tab w:val="num" w:pos="5040"/>
+        </w:tabs>
+        <w:ind w:left="5040" w:hanging="360"/>
+      </w:pPr>
+      <w:rPr>
+        <w:rFonts w:ascii="Wingdings" w:hAnsi="Wingdings" w:hint="default"/>
+        <w:sz w:val="20"/>
+      </w:rPr>
+    </w:lvl>
+    <w:lvl w:ilvl="7" w:tentative="1">
+      <w:start w:val="1"/>
+      <w:numFmt w:val="bullet"/>
+      <w:lvlText w:val=""/>
+      <w:lvlJc w:val="left"/>
+      <w:pPr>
+        <w:tabs>
+          <w:tab w:val="num" w:pos="5760"/>
+        </w:tabs>
+        <w:ind w:left="5760" w:hanging="360"/>
+      </w:pPr>
+      <w:rPr>
+        <w:rFonts w:ascii="Wingdings" w:hAnsi="Wingdings" w:hint="default"/>
+        <w:sz w:val="20"/>
+      </w:rPr>
+    </w:lvl>
+    <w:lvl w:ilvl="8" w:tentative="1">
+      <w:start w:val="1"/>
+      <w:numFmt w:val="bullet"/>
+      <w:lvlText w:val=""/>
+      <w:lvlJc w:val="left"/>
+      <w:pPr>
+        <w:tabs>
+          <w:tab w:val="num" w:pos="6480"/>
+        </w:tabs>
+        <w:ind w:left="6480" w:hanging="360"/>
+      </w:pPr>
+      <w:rPr>
+        <w:rFonts w:ascii="Wingdings" w:hAnsi="Wingdings" w:hint="default"/>
+        <w:sz w:val="20"/>
+      </w:rPr>
+    </w:lvl>
+  </w:abstractNum>
+  <w:abstractNum w:abstractNumId="1" w15:restartNumberingAfterBreak="0">
+    <w:nsid w:val="20C00FAD"/>
+    <w:multiLevelType w:val="multilevel"/>
+    <w:tmpl w:val="2A72A778"/>
+    <w:lvl w:ilvl="0">
+      <w:start w:val="1"/>
+      <w:numFmt w:val="bullet"/>
+      <w:lvlText w:val=""/>
+      <w:lvlJc w:val="left"/>
+      <w:pPr>
+        <w:tabs>
+          <w:tab w:val="num" w:pos="720"/>
+        </w:tabs>
+        <w:ind w:left="720" w:hanging="360"/>
+      </w:pPr>
+      <w:rPr>
+        <w:rFonts w:ascii="Symbol" w:hAnsi="Symbol" w:hint="default"/>
+        <w:sz w:val="20"/>
+      </w:rPr>
+    </w:lvl>
+    <w:lvl w:ilvl="1" w:tentative="1">
+      <w:start w:val="1"/>
+      <w:numFmt w:val="bullet"/>
+      <w:lvlText w:val="o"/>
+      <w:lvlJc w:val="left"/>
+      <w:pPr>
+        <w:tabs>
+          <w:tab w:val="num" w:pos="1440"/>
+        </w:tabs>
+        <w:ind w:left="1440" w:hanging="360"/>
+      </w:pPr>
+      <w:rPr>
+        <w:rFonts w:ascii="Courier New" w:hAnsi="Courier New" w:hint="default"/>
+        <w:sz w:val="20"/>
+      </w:rPr>
+    </w:lvl>
+    <w:lvl w:ilvl="2" w:tentative="1">
+      <w:start w:val="1"/>
+      <w:numFmt w:val="bullet"/>
+      <w:lvlText w:val=""/>
+      <w:lvlJc w:val="left"/>
+      <w:pPr>
+        <w:tabs>
+          <w:tab w:val="num" w:pos="2160"/>
+        </w:tabs>
+        <w:ind w:left="2160" w:hanging="360"/>
+      </w:pPr>
+      <w:rPr>
+        <w:rFonts w:ascii="Wingdings" w:hAnsi="Wingdings" w:hint="default"/>
+        <w:sz w:val="20"/>
+      </w:rPr>
+    </w:lvl>
+    <w:lvl w:ilvl="3" w:tentative="1">
+      <w:start w:val="1"/>
+      <w:numFmt w:val="bullet"/>
+      <w:lvlText w:val=""/>
+      <w:lvlJc w:val="left"/>
+      <w:pPr>
+        <w:tabs>
+          <w:tab w:val="num" w:pos="2880"/>
+        </w:tabs>
+        <w:ind w:left="2880" w:hanging="360"/>
+      </w:pPr>
+      <w:rPr>
+        <w:rFonts w:ascii="Wingdings" w:hAnsi="Wingdings" w:hint="default"/>
+        <w:sz w:val="20"/>
+      </w:rPr>
+    </w:lvl>
+    <w:lvl w:ilvl="4" w:tentative="1">
+      <w:start w:val="1"/>
+      <w:numFmt w:val="bullet"/>
+      <w:lvlText w:val=""/>
+      <w:lvlJc w:val="left"/>
+      <w:pPr>
+        <w:tabs>
+          <w:tab w:val="num" w:pos="3600"/>
+        </w:tabs>
+        <w:ind w:left="3600" w:hanging="360"/>
+      </w:pPr>
+      <w:rPr>
+        <w:rFonts w:ascii="Wingdings" w:hAnsi="Wingdings" w:hint="default"/>
+        <w:sz w:val="20"/>
+      </w:rPr>
+    </w:lvl>
+    <w:lvl w:ilvl="5" w:tentative="1">
+      <w:start w:val="1"/>
+      <w:numFmt w:val="bullet"/>
+      <w:lvlText w:val=""/>
+      <w:lvlJc w:val="left"/>
+      <w:pPr>
+        <w:tabs>
+          <w:tab w:val="num" w:pos="4320"/>
+        </w:tabs>
+        <w:ind w:left="4320" w:hanging="360"/>
+      </w:pPr>
+      <w:rPr>
+        <w:rFonts w:ascii="Wingdings" w:hAnsi="Wingdings" w:hint="default"/>
+        <w:sz w:val="20"/>
+      </w:rPr>
+    </w:lvl>
+    <w:lvl w:ilvl="6" w:tentative="1">
+      <w:start w:val="1"/>
+      <w:numFmt w:val="bullet"/>
+      <w:lvlText w:val=""/>
+      <w:lvlJc w:val="left"/>
+      <w:pPr>
+        <w:tabs>
+          <w:tab w:val="num" w:pos="5040"/>
+        </w:tabs>
+        <w:ind w:left="5040" w:hanging="360"/>
+      </w:pPr>
+      <w:rPr>
+        <w:rFonts w:ascii="Wingdings" w:hAnsi="Wingdings" w:hint="default"/>
+        <w:sz w:val="20"/>
+      </w:rPr>
+    </w:lvl>
+    <w:lvl w:ilvl="7" w:tentative="1">
+      <w:start w:val="1"/>
+      <w:numFmt w:val="bullet"/>
+      <w:lvlText w:val=""/>
+      <w:lvlJc w:val="left"/>
+      <w:pPr>
+        <w:tabs>
+          <w:tab w:val="num" w:pos="5760"/>
+        </w:tabs>
+        <w:ind w:left="5760" w:hanging="360"/>
+      </w:pPr>
+      <w:rPr>
+        <w:rFonts w:ascii="Wingdings" w:hAnsi="Wingdings" w:hint="default"/>
+        <w:sz w:val="20"/>
+      </w:rPr>
+    </w:lvl>
+    <w:lvl w:ilvl="8" w:tentative="1">
+      <w:start w:val="1"/>
+      <w:numFmt w:val="bullet"/>
+      <w:lvlText w:val=""/>
+      <w:lvlJc w:val="left"/>
+      <w:pPr>
+        <w:tabs>
+          <w:tab w:val="num" w:pos="6480"/>
+        </w:tabs>
+        <w:ind w:left="6480" w:hanging="360"/>
+      </w:pPr>
+      <w:rPr>
+        <w:rFonts w:ascii="Wingdings" w:hAnsi="Wingdings" w:hint="default"/>
+        <w:sz w:val="20"/>
+      </w:rPr>
+    </w:lvl>
+  </w:abstractNum>
+  <w:abstractNum w:abstractNumId="2" w15:restartNumberingAfterBreak="0">
     <w:nsid w:val="384AE94B"/>
     <w:multiLevelType w:val="hybridMultilevel"/>
     <w:tmpl w:val="C248E77C"/>
@@ -362,7 +1264,752 @@
       </w:rPr>
     </w:lvl>
   </w:abstractNum>
-  <w:abstractNum w:abstractNumId="1" w15:restartNumberingAfterBreak="0">
+  <w:abstractNum w:abstractNumId="3" w15:restartNumberingAfterBreak="0">
+    <w:nsid w:val="38AB350F"/>
+    <w:multiLevelType w:val="multilevel"/>
+    <w:tmpl w:val="8FB0E7A6"/>
+    <w:lvl w:ilvl="0">
+      <w:start w:val="1"/>
+      <w:numFmt w:val="bullet"/>
+      <w:lvlText w:val=""/>
+      <w:lvlJc w:val="left"/>
+      <w:pPr>
+        <w:tabs>
+          <w:tab w:val="num" w:pos="720"/>
+        </w:tabs>
+        <w:ind w:left="720" w:hanging="360"/>
+      </w:pPr>
+      <w:rPr>
+        <w:rFonts w:ascii="Symbol" w:hAnsi="Symbol" w:hint="default"/>
+        <w:sz w:val="20"/>
+      </w:rPr>
+    </w:lvl>
+    <w:lvl w:ilvl="1" w:tentative="1">
+      <w:start w:val="1"/>
+      <w:numFmt w:val="bullet"/>
+      <w:lvlText w:val="o"/>
+      <w:lvlJc w:val="left"/>
+      <w:pPr>
+        <w:tabs>
+          <w:tab w:val="num" w:pos="1440"/>
+        </w:tabs>
+        <w:ind w:left="1440" w:hanging="360"/>
+      </w:pPr>
+      <w:rPr>
+        <w:rFonts w:ascii="Courier New" w:hAnsi="Courier New" w:hint="default"/>
+        <w:sz w:val="20"/>
+      </w:rPr>
+    </w:lvl>
+    <w:lvl w:ilvl="2" w:tentative="1">
+      <w:start w:val="1"/>
+      <w:numFmt w:val="bullet"/>
+      <w:lvlText w:val=""/>
+      <w:lvlJc w:val="left"/>
+      <w:pPr>
+        <w:tabs>
+          <w:tab w:val="num" w:pos="2160"/>
+        </w:tabs>
+        <w:ind w:left="2160" w:hanging="360"/>
+      </w:pPr>
+      <w:rPr>
+        <w:rFonts w:ascii="Wingdings" w:hAnsi="Wingdings" w:hint="default"/>
+        <w:sz w:val="20"/>
+      </w:rPr>
+    </w:lvl>
+    <w:lvl w:ilvl="3" w:tentative="1">
+      <w:start w:val="1"/>
+      <w:numFmt w:val="bullet"/>
+      <w:lvlText w:val=""/>
+      <w:lvlJc w:val="left"/>
+      <w:pPr>
+        <w:tabs>
+          <w:tab w:val="num" w:pos="2880"/>
+        </w:tabs>
+        <w:ind w:left="2880" w:hanging="360"/>
+      </w:pPr>
+      <w:rPr>
+        <w:rFonts w:ascii="Wingdings" w:hAnsi="Wingdings" w:hint="default"/>
+        <w:sz w:val="20"/>
+      </w:rPr>
+    </w:lvl>
+    <w:lvl w:ilvl="4" w:tentative="1">
+      <w:start w:val="1"/>
+      <w:numFmt w:val="bullet"/>
+      <w:lvlText w:val=""/>
+      <w:lvlJc w:val="left"/>
+      <w:pPr>
+        <w:tabs>
+          <w:tab w:val="num" w:pos="3600"/>
+        </w:tabs>
+        <w:ind w:left="3600" w:hanging="360"/>
+      </w:pPr>
+      <w:rPr>
+        <w:rFonts w:ascii="Wingdings" w:hAnsi="Wingdings" w:hint="default"/>
+        <w:sz w:val="20"/>
+      </w:rPr>
+    </w:lvl>
+    <w:lvl w:ilvl="5" w:tentative="1">
+      <w:start w:val="1"/>
+      <w:numFmt w:val="bullet"/>
+      <w:lvlText w:val=""/>
+      <w:lvlJc w:val="left"/>
+      <w:pPr>
+        <w:tabs>
+          <w:tab w:val="num" w:pos="4320"/>
+        </w:tabs>
+        <w:ind w:left="4320" w:hanging="360"/>
+      </w:pPr>
+      <w:rPr>
+        <w:rFonts w:ascii="Wingdings" w:hAnsi="Wingdings" w:hint="default"/>
+        <w:sz w:val="20"/>
+      </w:rPr>
+    </w:lvl>
+    <w:lvl w:ilvl="6" w:tentative="1">
+      <w:start w:val="1"/>
+      <w:numFmt w:val="bullet"/>
+      <w:lvlText w:val=""/>
+      <w:lvlJc w:val="left"/>
+      <w:pPr>
+        <w:tabs>
+          <w:tab w:val="num" w:pos="5040"/>
+        </w:tabs>
+        <w:ind w:left="5040" w:hanging="360"/>
+      </w:pPr>
+      <w:rPr>
+        <w:rFonts w:ascii="Wingdings" w:hAnsi="Wingdings" w:hint="default"/>
+        <w:sz w:val="20"/>
+      </w:rPr>
+    </w:lvl>
+    <w:lvl w:ilvl="7" w:tentative="1">
+      <w:start w:val="1"/>
+      <w:numFmt w:val="bullet"/>
+      <w:lvlText w:val=""/>
+      <w:lvlJc w:val="left"/>
+      <w:pPr>
+        <w:tabs>
+          <w:tab w:val="num" w:pos="5760"/>
+        </w:tabs>
+        <w:ind w:left="5760" w:hanging="360"/>
+      </w:pPr>
+      <w:rPr>
+        <w:rFonts w:ascii="Wingdings" w:hAnsi="Wingdings" w:hint="default"/>
+        <w:sz w:val="20"/>
+      </w:rPr>
+    </w:lvl>
+    <w:lvl w:ilvl="8" w:tentative="1">
+      <w:start w:val="1"/>
+      <w:numFmt w:val="bullet"/>
+      <w:lvlText w:val=""/>
+      <w:lvlJc w:val="left"/>
+      <w:pPr>
+        <w:tabs>
+          <w:tab w:val="num" w:pos="6480"/>
+        </w:tabs>
+        <w:ind w:left="6480" w:hanging="360"/>
+      </w:pPr>
+      <w:rPr>
+        <w:rFonts w:ascii="Wingdings" w:hAnsi="Wingdings" w:hint="default"/>
+        <w:sz w:val="20"/>
+      </w:rPr>
+    </w:lvl>
+  </w:abstractNum>
+  <w:abstractNum w:abstractNumId="4" w15:restartNumberingAfterBreak="0">
+    <w:nsid w:val="38E022A1"/>
+    <w:multiLevelType w:val="multilevel"/>
+    <w:tmpl w:val="753E3EE4"/>
+    <w:lvl w:ilvl="0">
+      <w:start w:val="1"/>
+      <w:numFmt w:val="bullet"/>
+      <w:lvlText w:val=""/>
+      <w:lvlJc w:val="left"/>
+      <w:pPr>
+        <w:tabs>
+          <w:tab w:val="num" w:pos="720"/>
+        </w:tabs>
+        <w:ind w:left="720" w:hanging="360"/>
+      </w:pPr>
+      <w:rPr>
+        <w:rFonts w:ascii="Symbol" w:hAnsi="Symbol" w:hint="default"/>
+        <w:sz w:val="20"/>
+      </w:rPr>
+    </w:lvl>
+    <w:lvl w:ilvl="1" w:tentative="1">
+      <w:start w:val="1"/>
+      <w:numFmt w:val="bullet"/>
+      <w:lvlText w:val="o"/>
+      <w:lvlJc w:val="left"/>
+      <w:pPr>
+        <w:tabs>
+          <w:tab w:val="num" w:pos="1440"/>
+        </w:tabs>
+        <w:ind w:left="1440" w:hanging="360"/>
+      </w:pPr>
+      <w:rPr>
+        <w:rFonts w:ascii="Courier New" w:hAnsi="Courier New" w:hint="default"/>
+        <w:sz w:val="20"/>
+      </w:rPr>
+    </w:lvl>
+    <w:lvl w:ilvl="2" w:tentative="1">
+      <w:start w:val="1"/>
+      <w:numFmt w:val="bullet"/>
+      <w:lvlText w:val=""/>
+      <w:lvlJc w:val="left"/>
+      <w:pPr>
+        <w:tabs>
+          <w:tab w:val="num" w:pos="2160"/>
+        </w:tabs>
+        <w:ind w:left="2160" w:hanging="360"/>
+      </w:pPr>
+      <w:rPr>
+        <w:rFonts w:ascii="Wingdings" w:hAnsi="Wingdings" w:hint="default"/>
+        <w:sz w:val="20"/>
+      </w:rPr>
+    </w:lvl>
+    <w:lvl w:ilvl="3" w:tentative="1">
+      <w:start w:val="1"/>
+      <w:numFmt w:val="bullet"/>
+      <w:lvlText w:val=""/>
+      <w:lvlJc w:val="left"/>
+      <w:pPr>
+        <w:tabs>
+          <w:tab w:val="num" w:pos="2880"/>
+        </w:tabs>
+        <w:ind w:left="2880" w:hanging="360"/>
+      </w:pPr>
+      <w:rPr>
+        <w:rFonts w:ascii="Wingdings" w:hAnsi="Wingdings" w:hint="default"/>
+        <w:sz w:val="20"/>
+      </w:rPr>
+    </w:lvl>
+    <w:lvl w:ilvl="4" w:tentative="1">
+      <w:start w:val="1"/>
+      <w:numFmt w:val="bullet"/>
+      <w:lvlText w:val=""/>
+      <w:lvlJc w:val="left"/>
+      <w:pPr>
+        <w:tabs>
+          <w:tab w:val="num" w:pos="3600"/>
+        </w:tabs>
+        <w:ind w:left="3600" w:hanging="360"/>
+      </w:pPr>
+      <w:rPr>
+        <w:rFonts w:ascii="Wingdings" w:hAnsi="Wingdings" w:hint="default"/>
+        <w:sz w:val="20"/>
+      </w:rPr>
+    </w:lvl>
+    <w:lvl w:ilvl="5" w:tentative="1">
+      <w:start w:val="1"/>
+      <w:numFmt w:val="bullet"/>
+      <w:lvlText w:val=""/>
+      <w:lvlJc w:val="left"/>
+      <w:pPr>
+        <w:tabs>
+          <w:tab w:val="num" w:pos="4320"/>
+        </w:tabs>
+        <w:ind w:left="4320" w:hanging="360"/>
+      </w:pPr>
+      <w:rPr>
+        <w:rFonts w:ascii="Wingdings" w:hAnsi="Wingdings" w:hint="default"/>
+        <w:sz w:val="20"/>
+      </w:rPr>
+    </w:lvl>
+    <w:lvl w:ilvl="6" w:tentative="1">
+      <w:start w:val="1"/>
+      <w:numFmt w:val="bullet"/>
+      <w:lvlText w:val=""/>
+      <w:lvlJc w:val="left"/>
+      <w:pPr>
+        <w:tabs>
+          <w:tab w:val="num" w:pos="5040"/>
+        </w:tabs>
+        <w:ind w:left="5040" w:hanging="360"/>
+      </w:pPr>
+      <w:rPr>
+        <w:rFonts w:ascii="Wingdings" w:hAnsi="Wingdings" w:hint="default"/>
+        <w:sz w:val="20"/>
+      </w:rPr>
+    </w:lvl>
+    <w:lvl w:ilvl="7" w:tentative="1">
+      <w:start w:val="1"/>
+      <w:numFmt w:val="bullet"/>
+      <w:lvlText w:val=""/>
+      <w:lvlJc w:val="left"/>
+      <w:pPr>
+        <w:tabs>
+          <w:tab w:val="num" w:pos="5760"/>
+        </w:tabs>
+        <w:ind w:left="5760" w:hanging="360"/>
+      </w:pPr>
+      <w:rPr>
+        <w:rFonts w:ascii="Wingdings" w:hAnsi="Wingdings" w:hint="default"/>
+        <w:sz w:val="20"/>
+      </w:rPr>
+    </w:lvl>
+    <w:lvl w:ilvl="8" w:tentative="1">
+      <w:start w:val="1"/>
+      <w:numFmt w:val="bullet"/>
+      <w:lvlText w:val=""/>
+      <w:lvlJc w:val="left"/>
+      <w:pPr>
+        <w:tabs>
+          <w:tab w:val="num" w:pos="6480"/>
+        </w:tabs>
+        <w:ind w:left="6480" w:hanging="360"/>
+      </w:pPr>
+      <w:rPr>
+        <w:rFonts w:ascii="Wingdings" w:hAnsi="Wingdings" w:hint="default"/>
+        <w:sz w:val="20"/>
+      </w:rPr>
+    </w:lvl>
+  </w:abstractNum>
+  <w:abstractNum w:abstractNumId="5" w15:restartNumberingAfterBreak="0">
+    <w:nsid w:val="444E1FE4"/>
+    <w:multiLevelType w:val="multilevel"/>
+    <w:tmpl w:val="5D3C2F5E"/>
+    <w:lvl w:ilvl="0">
+      <w:start w:val="1"/>
+      <w:numFmt w:val="bullet"/>
+      <w:lvlText w:val=""/>
+      <w:lvlJc w:val="left"/>
+      <w:pPr>
+        <w:tabs>
+          <w:tab w:val="num" w:pos="720"/>
+        </w:tabs>
+        <w:ind w:left="720" w:hanging="360"/>
+      </w:pPr>
+      <w:rPr>
+        <w:rFonts w:ascii="Symbol" w:hAnsi="Symbol" w:hint="default"/>
+        <w:sz w:val="20"/>
+      </w:rPr>
+    </w:lvl>
+    <w:lvl w:ilvl="1" w:tentative="1">
+      <w:start w:val="1"/>
+      <w:numFmt w:val="bullet"/>
+      <w:lvlText w:val="o"/>
+      <w:lvlJc w:val="left"/>
+      <w:pPr>
+        <w:tabs>
+          <w:tab w:val="num" w:pos="1440"/>
+        </w:tabs>
+        <w:ind w:left="1440" w:hanging="360"/>
+      </w:pPr>
+      <w:rPr>
+        <w:rFonts w:ascii="Courier New" w:hAnsi="Courier New" w:hint="default"/>
+        <w:sz w:val="20"/>
+      </w:rPr>
+    </w:lvl>
+    <w:lvl w:ilvl="2" w:tentative="1">
+      <w:start w:val="1"/>
+      <w:numFmt w:val="bullet"/>
+      <w:lvlText w:val=""/>
+      <w:lvlJc w:val="left"/>
+      <w:pPr>
+        <w:tabs>
+          <w:tab w:val="num" w:pos="2160"/>
+        </w:tabs>
+        <w:ind w:left="2160" w:hanging="360"/>
+      </w:pPr>
+      <w:rPr>
+        <w:rFonts w:ascii="Wingdings" w:hAnsi="Wingdings" w:hint="default"/>
+        <w:sz w:val="20"/>
+      </w:rPr>
+    </w:lvl>
+    <w:lvl w:ilvl="3" w:tentative="1">
+      <w:start w:val="1"/>
+      <w:numFmt w:val="bullet"/>
+      <w:lvlText w:val=""/>
+      <w:lvlJc w:val="left"/>
+      <w:pPr>
+        <w:tabs>
+          <w:tab w:val="num" w:pos="2880"/>
+        </w:tabs>
+        <w:ind w:left="2880" w:hanging="360"/>
+      </w:pPr>
+      <w:rPr>
+        <w:rFonts w:ascii="Wingdings" w:hAnsi="Wingdings" w:hint="default"/>
+        <w:sz w:val="20"/>
+      </w:rPr>
+    </w:lvl>
+    <w:lvl w:ilvl="4" w:tentative="1">
+      <w:start w:val="1"/>
+      <w:numFmt w:val="bullet"/>
+      <w:lvlText w:val=""/>
+      <w:lvlJc w:val="left"/>
+      <w:pPr>
+        <w:tabs>
+          <w:tab w:val="num" w:pos="3600"/>
+        </w:tabs>
+        <w:ind w:left="3600" w:hanging="360"/>
+      </w:pPr>
+      <w:rPr>
+        <w:rFonts w:ascii="Wingdings" w:hAnsi="Wingdings" w:hint="default"/>
+        <w:sz w:val="20"/>
+      </w:rPr>
+    </w:lvl>
+    <w:lvl w:ilvl="5" w:tentative="1">
+      <w:start w:val="1"/>
+      <w:numFmt w:val="bullet"/>
+      <w:lvlText w:val=""/>
+      <w:lvlJc w:val="left"/>
+      <w:pPr>
+        <w:tabs>
+          <w:tab w:val="num" w:pos="4320"/>
+        </w:tabs>
+        <w:ind w:left="4320" w:hanging="360"/>
+      </w:pPr>
+      <w:rPr>
+        <w:rFonts w:ascii="Wingdings" w:hAnsi="Wingdings" w:hint="default"/>
+        <w:sz w:val="20"/>
+      </w:rPr>
+    </w:lvl>
+    <w:lvl w:ilvl="6" w:tentative="1">
+      <w:start w:val="1"/>
+      <w:numFmt w:val="bullet"/>
+      <w:lvlText w:val=""/>
+      <w:lvlJc w:val="left"/>
+      <w:pPr>
+        <w:tabs>
+          <w:tab w:val="num" w:pos="5040"/>
+        </w:tabs>
+        <w:ind w:left="5040" w:hanging="360"/>
+      </w:pPr>
+      <w:rPr>
+        <w:rFonts w:ascii="Wingdings" w:hAnsi="Wingdings" w:hint="default"/>
+        <w:sz w:val="20"/>
+      </w:rPr>
+    </w:lvl>
+    <w:lvl w:ilvl="7" w:tentative="1">
+      <w:start w:val="1"/>
+      <w:numFmt w:val="bullet"/>
+      <w:lvlText w:val=""/>
+      <w:lvlJc w:val="left"/>
+      <w:pPr>
+        <w:tabs>
+          <w:tab w:val="num" w:pos="5760"/>
+        </w:tabs>
+        <w:ind w:left="5760" w:hanging="360"/>
+      </w:pPr>
+      <w:rPr>
+        <w:rFonts w:ascii="Wingdings" w:hAnsi="Wingdings" w:hint="default"/>
+        <w:sz w:val="20"/>
+      </w:rPr>
+    </w:lvl>
+    <w:lvl w:ilvl="8" w:tentative="1">
+      <w:start w:val="1"/>
+      <w:numFmt w:val="bullet"/>
+      <w:lvlText w:val=""/>
+      <w:lvlJc w:val="left"/>
+      <w:pPr>
+        <w:tabs>
+          <w:tab w:val="num" w:pos="6480"/>
+        </w:tabs>
+        <w:ind w:left="6480" w:hanging="360"/>
+      </w:pPr>
+      <w:rPr>
+        <w:rFonts w:ascii="Wingdings" w:hAnsi="Wingdings" w:hint="default"/>
+        <w:sz w:val="20"/>
+      </w:rPr>
+    </w:lvl>
+  </w:abstractNum>
+  <w:abstractNum w:abstractNumId="6" w15:restartNumberingAfterBreak="0">
+    <w:nsid w:val="649163B1"/>
+    <w:multiLevelType w:val="multilevel"/>
+    <w:tmpl w:val="B56A530A"/>
+    <w:lvl w:ilvl="0">
+      <w:start w:val="1"/>
+      <w:numFmt w:val="bullet"/>
+      <w:lvlText w:val=""/>
+      <w:lvlJc w:val="left"/>
+      <w:pPr>
+        <w:tabs>
+          <w:tab w:val="num" w:pos="720"/>
+        </w:tabs>
+        <w:ind w:left="720" w:hanging="360"/>
+      </w:pPr>
+      <w:rPr>
+        <w:rFonts w:ascii="Symbol" w:hAnsi="Symbol" w:hint="default"/>
+        <w:sz w:val="20"/>
+      </w:rPr>
+    </w:lvl>
+    <w:lvl w:ilvl="1" w:tentative="1">
+      <w:start w:val="1"/>
+      <w:numFmt w:val="bullet"/>
+      <w:lvlText w:val="o"/>
+      <w:lvlJc w:val="left"/>
+      <w:pPr>
+        <w:tabs>
+          <w:tab w:val="num" w:pos="1440"/>
+        </w:tabs>
+        <w:ind w:left="1440" w:hanging="360"/>
+      </w:pPr>
+      <w:rPr>
+        <w:rFonts w:ascii="Courier New" w:hAnsi="Courier New" w:hint="default"/>
+        <w:sz w:val="20"/>
+      </w:rPr>
+    </w:lvl>
+    <w:lvl w:ilvl="2" w:tentative="1">
+      <w:start w:val="1"/>
+      <w:numFmt w:val="bullet"/>
+      <w:lvlText w:val=""/>
+      <w:lvlJc w:val="left"/>
+      <w:pPr>
+        <w:tabs>
+          <w:tab w:val="num" w:pos="2160"/>
+        </w:tabs>
+        <w:ind w:left="2160" w:hanging="360"/>
+      </w:pPr>
+      <w:rPr>
+        <w:rFonts w:ascii="Wingdings" w:hAnsi="Wingdings" w:hint="default"/>
+        <w:sz w:val="20"/>
+      </w:rPr>
+    </w:lvl>
+    <w:lvl w:ilvl="3" w:tentative="1">
+      <w:start w:val="1"/>
+      <w:numFmt w:val="bullet"/>
+      <w:lvlText w:val=""/>
+      <w:lvlJc w:val="left"/>
+      <w:pPr>
+        <w:tabs>
+          <w:tab w:val="num" w:pos="2880"/>
+        </w:tabs>
+        <w:ind w:left="2880" w:hanging="360"/>
+      </w:pPr>
+      <w:rPr>
+        <w:rFonts w:ascii="Wingdings" w:hAnsi="Wingdings" w:hint="default"/>
+        <w:sz w:val="20"/>
+      </w:rPr>
+    </w:lvl>
+    <w:lvl w:ilvl="4" w:tentative="1">
+      <w:start w:val="1"/>
+      <w:numFmt w:val="bullet"/>
+      <w:lvlText w:val=""/>
+      <w:lvlJc w:val="left"/>
+      <w:pPr>
+        <w:tabs>
+          <w:tab w:val="num" w:pos="3600"/>
+        </w:tabs>
+        <w:ind w:left="3600" w:hanging="360"/>
+      </w:pPr>
+      <w:rPr>
+        <w:rFonts w:ascii="Wingdings" w:hAnsi="Wingdings" w:hint="default"/>
+        <w:sz w:val="20"/>
+      </w:rPr>
+    </w:lvl>
+    <w:lvl w:ilvl="5" w:tentative="1">
+      <w:start w:val="1"/>
+      <w:numFmt w:val="bullet"/>
+      <w:lvlText w:val=""/>
+      <w:lvlJc w:val="left"/>
+      <w:pPr>
+        <w:tabs>
+          <w:tab w:val="num" w:pos="4320"/>
+        </w:tabs>
+        <w:ind w:left="4320" w:hanging="360"/>
+      </w:pPr>
+      <w:rPr>
+        <w:rFonts w:ascii="Wingdings" w:hAnsi="Wingdings" w:hint="default"/>
+        <w:sz w:val="20"/>
+      </w:rPr>
+    </w:lvl>
+    <w:lvl w:ilvl="6" w:tentative="1">
+      <w:start w:val="1"/>
+      <w:numFmt w:val="bullet"/>
+      <w:lvlText w:val=""/>
+      <w:lvlJc w:val="left"/>
+      <w:pPr>
+        <w:tabs>
+          <w:tab w:val="num" w:pos="5040"/>
+        </w:tabs>
+        <w:ind w:left="5040" w:hanging="360"/>
+      </w:pPr>
+      <w:rPr>
+        <w:rFonts w:ascii="Wingdings" w:hAnsi="Wingdings" w:hint="default"/>
+        <w:sz w:val="20"/>
+      </w:rPr>
+    </w:lvl>
+    <w:lvl w:ilvl="7" w:tentative="1">
+      <w:start w:val="1"/>
+      <w:numFmt w:val="bullet"/>
+      <w:lvlText w:val=""/>
+      <w:lvlJc w:val="left"/>
+      <w:pPr>
+        <w:tabs>
+          <w:tab w:val="num" w:pos="5760"/>
+        </w:tabs>
+        <w:ind w:left="5760" w:hanging="360"/>
+      </w:pPr>
+      <w:rPr>
+        <w:rFonts w:ascii="Wingdings" w:hAnsi="Wingdings" w:hint="default"/>
+        <w:sz w:val="20"/>
+      </w:rPr>
+    </w:lvl>
+    <w:lvl w:ilvl="8" w:tentative="1">
+      <w:start w:val="1"/>
+      <w:numFmt w:val="bullet"/>
+      <w:lvlText w:val=""/>
+      <w:lvlJc w:val="left"/>
+      <w:pPr>
+        <w:tabs>
+          <w:tab w:val="num" w:pos="6480"/>
+        </w:tabs>
+        <w:ind w:left="6480" w:hanging="360"/>
+      </w:pPr>
+      <w:rPr>
+        <w:rFonts w:ascii="Wingdings" w:hAnsi="Wingdings" w:hint="default"/>
+        <w:sz w:val="20"/>
+      </w:rPr>
+    </w:lvl>
+  </w:abstractNum>
+  <w:abstractNum w:abstractNumId="7" w15:restartNumberingAfterBreak="0">
+    <w:nsid w:val="799C2699"/>
+    <w:multiLevelType w:val="multilevel"/>
+    <w:tmpl w:val="0B6A5658"/>
+    <w:lvl w:ilvl="0">
+      <w:start w:val="1"/>
+      <w:numFmt w:val="bullet"/>
+      <w:lvlText w:val=""/>
+      <w:lvlJc w:val="left"/>
+      <w:pPr>
+        <w:tabs>
+          <w:tab w:val="num" w:pos="720"/>
+        </w:tabs>
+        <w:ind w:left="720" w:hanging="360"/>
+      </w:pPr>
+      <w:rPr>
+        <w:rFonts w:ascii="Symbol" w:hAnsi="Symbol" w:hint="default"/>
+        <w:sz w:val="20"/>
+      </w:rPr>
+    </w:lvl>
+    <w:lvl w:ilvl="1" w:tentative="1">
+      <w:start w:val="1"/>
+      <w:numFmt w:val="bullet"/>
+      <w:lvlText w:val="o"/>
+      <w:lvlJc w:val="left"/>
+      <w:pPr>
+        <w:tabs>
+          <w:tab w:val="num" w:pos="1440"/>
+        </w:tabs>
+        <w:ind w:left="1440" w:hanging="360"/>
+      </w:pPr>
+      <w:rPr>
+        <w:rFonts w:ascii="Courier New" w:hAnsi="Courier New" w:hint="default"/>
+        <w:sz w:val="20"/>
+      </w:rPr>
+    </w:lvl>
+    <w:lvl w:ilvl="2" w:tentative="1">
+      <w:start w:val="1"/>
+      <w:numFmt w:val="bullet"/>
+      <w:lvlText w:val=""/>
+      <w:lvlJc w:val="left"/>
+      <w:pPr>
+        <w:tabs>
+          <w:tab w:val="num" w:pos="2160"/>
+        </w:tabs>
+        <w:ind w:left="2160" w:hanging="360"/>
+      </w:pPr>
+      <w:rPr>
+        <w:rFonts w:ascii="Wingdings" w:hAnsi="Wingdings" w:hint="default"/>
+        <w:sz w:val="20"/>
+      </w:rPr>
+    </w:lvl>
+    <w:lvl w:ilvl="3" w:tentative="1">
+      <w:start w:val="1"/>
+      <w:numFmt w:val="bullet"/>
+      <w:lvlText w:val=""/>
+      <w:lvlJc w:val="left"/>
+      <w:pPr>
+        <w:tabs>
+          <w:tab w:val="num" w:pos="2880"/>
+        </w:tabs>
+        <w:ind w:left="2880" w:hanging="360"/>
+      </w:pPr>
+      <w:rPr>
+        <w:rFonts w:ascii="Wingdings" w:hAnsi="Wingdings" w:hint="default"/>
+        <w:sz w:val="20"/>
+      </w:rPr>
+    </w:lvl>
+    <w:lvl w:ilvl="4" w:tentative="1">
+      <w:start w:val="1"/>
+      <w:numFmt w:val="bullet"/>
+      <w:lvlText w:val=""/>
+      <w:lvlJc w:val="left"/>
+      <w:pPr>
+        <w:tabs>
+          <w:tab w:val="num" w:pos="3600"/>
+        </w:tabs>
+        <w:ind w:left="3600" w:hanging="360"/>
+      </w:pPr>
+      <w:rPr>
+        <w:rFonts w:ascii="Wingdings" w:hAnsi="Wingdings" w:hint="default"/>
+        <w:sz w:val="20"/>
+      </w:rPr>
+    </w:lvl>
+    <w:lvl w:ilvl="5" w:tentative="1">
+      <w:start w:val="1"/>
+      <w:numFmt w:val="bullet"/>
+      <w:lvlText w:val=""/>
+      <w:lvlJc w:val="left"/>
+      <w:pPr>
+        <w:tabs>
+          <w:tab w:val="num" w:pos="4320"/>
+        </w:tabs>
+        <w:ind w:left="4320" w:hanging="360"/>
+      </w:pPr>
+      <w:rPr>
+        <w:rFonts w:ascii="Wingdings" w:hAnsi="Wingdings" w:hint="default"/>
+        <w:sz w:val="20"/>
+      </w:rPr>
+    </w:lvl>
+    <w:lvl w:ilvl="6" w:tentative="1">
+      <w:start w:val="1"/>
+      <w:numFmt w:val="bullet"/>
+      <w:lvlText w:val=""/>
+      <w:lvlJc w:val="left"/>
+      <w:pPr>
+        <w:tabs>
+          <w:tab w:val="num" w:pos="5040"/>
+        </w:tabs>
+        <w:ind w:left="5040" w:hanging="360"/>
+      </w:pPr>
+      <w:rPr>
+        <w:rFonts w:ascii="Wingdings" w:hAnsi="Wingdings" w:hint="default"/>
+        <w:sz w:val="20"/>
+      </w:rPr>
+    </w:lvl>
+    <w:lvl w:ilvl="7" w:tentative="1">
+      <w:start w:val="1"/>
+      <w:numFmt w:val="bullet"/>
+      <w:lvlText w:val=""/>
+      <w:lvlJc w:val="left"/>
+      <w:pPr>
+        <w:tabs>
+          <w:tab w:val="num" w:pos="5760"/>
+        </w:tabs>
+        <w:ind w:left="5760" w:hanging="360"/>
+      </w:pPr>
+      <w:rPr>
+        <w:rFonts w:ascii="Wingdings" w:hAnsi="Wingdings" w:hint="default"/>
+        <w:sz w:val="20"/>
+      </w:rPr>
+    </w:lvl>
+    <w:lvl w:ilvl="8" w:tentative="1">
+      <w:start w:val="1"/>
+      <w:numFmt w:val="bullet"/>
+      <w:lvlText w:val=""/>
+      <w:lvlJc w:val="left"/>
+      <w:pPr>
+        <w:tabs>
+          <w:tab w:val="num" w:pos="6480"/>
+        </w:tabs>
+        <w:ind w:left="6480" w:hanging="360"/>
+      </w:pPr>
+      <w:rPr>
+        <w:rFonts w:ascii="Wingdings" w:hAnsi="Wingdings" w:hint="default"/>
+        <w:sz w:val="20"/>
+      </w:rPr>
+    </w:lvl>
+  </w:abstractNum>
+  <w:abstractNum w:abstractNumId="8" w15:restartNumberingAfterBreak="0">
     <w:nsid w:val="7C95DD7D"/>
     <w:multiLevelType w:val="hybridMultilevel"/>
     <w:tmpl w:val="D8BC43C4"/>
@@ -449,9 +2096,30 @@
     </w:lvl>
   </w:abstractNum>
   <w:num w:numId="1" w16cid:durableId="747650534">
+    <w:abstractNumId w:val="2"/>
+  </w:num>
+  <w:num w:numId="2" w16cid:durableId="1630433732">
+    <w:abstractNumId w:val="8"/>
+  </w:num>
+  <w:num w:numId="3" w16cid:durableId="83309220">
+    <w:abstractNumId w:val="7"/>
+  </w:num>
+  <w:num w:numId="4" w16cid:durableId="2110463669">
+    <w:abstractNumId w:val="3"/>
+  </w:num>
+  <w:num w:numId="5" w16cid:durableId="877200151">
+    <w:abstractNumId w:val="5"/>
+  </w:num>
+  <w:num w:numId="6" w16cid:durableId="1219518132">
+    <w:abstractNumId w:val="6"/>
+  </w:num>
+  <w:num w:numId="7" w16cid:durableId="1869636342">
+    <w:abstractNumId w:val="4"/>
+  </w:num>
+  <w:num w:numId="8" w16cid:durableId="900870230">
     <w:abstractNumId w:val="0"/>
   </w:num>
-  <w:num w:numId="2" w16cid:durableId="1630433732">
+  <w:num w:numId="9" w16cid:durableId="260571535">
     <w:abstractNumId w:val="1"/>
   </w:num>
 </w:numbering>
@@ -580,6 +2248,7 @@
     <w:lsdException w:name="HTML Sample" w:semiHidden="1" w:unhideWhenUsed="1"/>
     <w:lsdException w:name="HTML Typewriter" w:semiHidden="1" w:unhideWhenUsed="1"/>
     <w:lsdException w:name="HTML Variable" w:semiHidden="1" w:unhideWhenUsed="1"/>
+    <w:lsdException w:name="Normal Table" w:semiHidden="1" w:unhideWhenUsed="1"/>
     <w:lsdException w:name="annotation subject" w:semiHidden="1" w:unhideWhenUsed="1"/>
     <w:lsdException w:name="No List" w:semiHidden="1" w:unhideWhenUsed="1"/>
     <w:lsdException w:name="Outline List 1" w:semiHidden="1" w:unhideWhenUsed="1"/>
@@ -622,8 +2291,11 @@
     <w:lsdException w:name="Table Contemporary" w:semiHidden="1" w:unhideWhenUsed="1"/>
     <w:lsdException w:name="Table Elegant" w:semiHidden="1" w:unhideWhenUsed="1"/>
     <w:lsdException w:name="Table Professional" w:semiHidden="1" w:unhideWhenUsed="1"/>
+    <w:lsdException w:name="Table Subtle 1" w:semiHidden="1" w:unhideWhenUsed="1"/>
     <w:lsdException w:name="Table Subtle 2" w:semiHidden="1" w:unhideWhenUsed="1"/>
     <w:lsdException w:name="Table Web 1" w:semiHidden="1" w:unhideWhenUsed="1"/>
+    <w:lsdException w:name="Table Web 2" w:semiHidden="1" w:unhideWhenUsed="1"/>
+    <w:lsdException w:name="Table Web 3" w:semiHidden="1" w:unhideWhenUsed="1"/>
     <w:lsdException w:name="Balloon Text" w:semiHidden="1" w:unhideWhenUsed="1"/>
     <w:lsdException w:name="Table Grid" w:uiPriority="39"/>
     <w:lsdException w:name="Table Theme" w:semiHidden="1" w:unhideWhenUsed="1"/>
@@ -852,6 +2524,44 @@
     <w:name w:val="Normal"/>
     <w:qFormat/>
   </w:style>
+  <w:style w:type="paragraph" w:styleId="Heading2">
+    <w:name w:val="heading 2"/>
+    <w:basedOn w:val="Normal"/>
+    <w:link w:val="Heading2Char"/>
+    <w:uiPriority w:val="9"/>
+    <w:qFormat/>
+    <w:rsid w:val="00FF453E"/>
+    <w:pPr>
+      <w:spacing w:before="100" w:beforeAutospacing="1" w:after="100" w:afterAutospacing="1" w:line="240" w:lineRule="auto"/>
+      <w:outlineLvl w:val="1"/>
+    </w:pPr>
+    <w:rPr>
+      <w:rFonts w:ascii="Times New Roman" w:eastAsia="Times New Roman" w:hAnsi="Times New Roman" w:cs="Times New Roman"/>
+      <w:b/>
+      <w:bCs/>
+      <w:sz w:val="36"/>
+      <w:szCs w:val="36"/>
+    </w:rPr>
+  </w:style>
+  <w:style w:type="paragraph" w:styleId="Heading3">
+    <w:name w:val="heading 3"/>
+    <w:basedOn w:val="Normal"/>
+    <w:link w:val="Heading3Char"/>
+    <w:uiPriority w:val="9"/>
+    <w:qFormat/>
+    <w:rsid w:val="00FF453E"/>
+    <w:pPr>
+      <w:spacing w:before="100" w:beforeAutospacing="1" w:after="100" w:afterAutospacing="1" w:line="240" w:lineRule="auto"/>
+      <w:outlineLvl w:val="2"/>
+    </w:pPr>
+    <w:rPr>
+      <w:rFonts w:ascii="Times New Roman" w:eastAsia="Times New Roman" w:hAnsi="Times New Roman" w:cs="Times New Roman"/>
+      <w:b/>
+      <w:bCs/>
+      <w:sz w:val="27"/>
+      <w:szCs w:val="27"/>
+    </w:rPr>
+  </w:style>
   <w:style w:type="character" w:default="1" w:styleId="DefaultParagraphFont">
     <w:name w:val="Default Paragraph Font"/>
     <w:uiPriority w:val="1"/>
@@ -888,6 +2598,50 @@
       <w:ind w:left="720"/>
       <w:contextualSpacing/>
     </w:pPr>
+  </w:style>
+  <w:style w:type="character" w:customStyle="1" w:styleId="Heading2Char">
+    <w:name w:val="Heading 2 Char"/>
+    <w:basedOn w:val="DefaultParagraphFont"/>
+    <w:link w:val="Heading2"/>
+    <w:uiPriority w:val="9"/>
+    <w:rsid w:val="00FF453E"/>
+    <w:rPr>
+      <w:rFonts w:ascii="Times New Roman" w:eastAsia="Times New Roman" w:hAnsi="Times New Roman" w:cs="Times New Roman"/>
+      <w:b/>
+      <w:bCs/>
+      <w:sz w:val="36"/>
+      <w:szCs w:val="36"/>
+    </w:rPr>
+  </w:style>
+  <w:style w:type="character" w:customStyle="1" w:styleId="Heading3Char">
+    <w:name w:val="Heading 3 Char"/>
+    <w:basedOn w:val="DefaultParagraphFont"/>
+    <w:link w:val="Heading3"/>
+    <w:uiPriority w:val="9"/>
+    <w:rsid w:val="00FF453E"/>
+    <w:rPr>
+      <w:rFonts w:ascii="Times New Roman" w:eastAsia="Times New Roman" w:hAnsi="Times New Roman" w:cs="Times New Roman"/>
+      <w:b/>
+      <w:bCs/>
+      <w:sz w:val="27"/>
+      <w:szCs w:val="27"/>
+    </w:rPr>
+  </w:style>
+  <w:style w:type="paragraph" w:styleId="NormalWeb">
+    <w:name w:val="Normal (Web)"/>
+    <w:basedOn w:val="Normal"/>
+    <w:uiPriority w:val="99"/>
+    <w:semiHidden/>
+    <w:unhideWhenUsed/>
+    <w:rsid w:val="00FF453E"/>
+    <w:pPr>
+      <w:spacing w:before="100" w:beforeAutospacing="1" w:after="100" w:afterAutospacing="1" w:line="240" w:lineRule="auto"/>
+    </w:pPr>
+    <w:rPr>
+      <w:rFonts w:ascii="Times New Roman" w:eastAsia="Times New Roman" w:hAnsi="Times New Roman" w:cs="Times New Roman"/>
+      <w:sz w:val="24"/>
+      <w:szCs w:val="24"/>
+    </w:rPr>
   </w:style>
 </w:styles>
 </file>

</xml_diff>